<commit_message>
i hate irrigation energy calcs very much
</commit_message>
<xml_diff>
--- a/ftm_raw/FTM_Irrigation Energy Use metric summary-10-06-2017.docx
+++ b/ftm_raw/FTM_Irrigation Energy Use metric summary-10-06-2017.docx
@@ -802,28 +802,50 @@
           <w:i/>
           <w:iCs/>
         </w:rPr>
-        <w:t>Calculations based on equations 19.1, 19.2 and table 19.1 on pages 723&amp;724 of: Hoffman, G.J., T.A. Howell, and K.H. Solomon. 1992.  Management of Farm Irrigation Systems, ASAE Monograph Number 9.</w:t>
-      </w:r>
-    </w:p>
-    <w:p>
-      <w:pPr>
-        <w:spacing w:after="0"/>
-        <w:rPr>
+        <w:t xml:space="preserve">Calculations based on equations 19.1, 19.2 and table 19.1 on pages 723&amp;724 of: </w:t>
+      </w:r>
+      <w:commentRangeStart w:id="0"/>
+      <w:r>
+        <w:rPr>
+          <w:rFonts w:ascii="Calibri" w:eastAsia="Calibri" w:hAnsi="Calibri" w:cs="Calibri"/>
           <w:i/>
           <w:iCs/>
-        </w:rPr>
-      </w:pPr>
-    </w:p>
-    <w:p>
-      <w:pPr>
-        <w:rPr>
+          <w:highlight w:val="yellow"/>
+        </w:rPr>
+        <w:t>Hoffman, G.J., T.A. Howell, and K.H. Solomon. 1992.  Management of Farm Irrigation Systems, ASAE Monograph Number 9</w:t>
+      </w:r>
+      <w:r>
+        <w:rPr>
+          <w:rFonts w:ascii="Calibri" w:eastAsia="Calibri" w:hAnsi="Calibri" w:cs="Calibri"/>
+          <w:i/>
           <w:iCs/>
         </w:rPr>
-      </w:pPr>
-      <w:r>
-        <w:rPr>
-          <w:highlight w:val="yellow"/>
-        </w:rPr>
+        <w:t>.</w:t>
+      </w:r>
+      <w:commentRangeEnd w:id="0"/>
+      <w:r>
+        <w:rPr>
+          <w:rStyle w:val="CommentReference"/>
+        </w:rPr>
+        <w:commentReference w:id="0"/>
+      </w:r>
+    </w:p>
+    <w:p>
+      <w:pPr>
+        <w:spacing w:after="0"/>
+        <w:rPr>
+          <w:i/>
+          <w:iCs/>
+        </w:rPr>
+      </w:pPr>
+    </w:p>
+    <w:p>
+      <w:pPr>
+        <w:rPr>
+          <w:iCs/>
+        </w:rPr>
+      </w:pPr>
+      <w:r>
         <w:t>PROPOSED CHANGE: If electricity is selected as the energy source, ask the user “Is electricity generated on farm?” If the answer is “yes”, remove the on-grid factor (OGF) from the calculations below.</w:t>
       </w:r>
     </w:p>
@@ -839,14 +861,6 @@
       <w:r>
         <w:t xml:space="preserve">Three options are described here, based on </w:t>
       </w:r>
-      <w:commentRangeStart w:id="0"/>
-      <w:commentRangeEnd w:id="0"/>
-      <w:r>
-        <w:rPr>
-          <w:rStyle w:val="CommentReference"/>
-        </w:rPr>
-        <w:commentReference w:id="0"/>
-      </w:r>
       <w:commentRangeStart w:id="1"/>
       <w:commentRangeEnd w:id="1"/>
       <w:r>
@@ -854,6 +868,14 @@
           <w:rStyle w:val="CommentReference"/>
         </w:rPr>
         <w:commentReference w:id="1"/>
+      </w:r>
+      <w:commentRangeStart w:id="2"/>
+      <w:commentRangeEnd w:id="2"/>
+      <w:r>
+        <w:rPr>
+          <w:rStyle w:val="CommentReference"/>
+        </w:rPr>
+        <w:commentReference w:id="2"/>
       </w:r>
       <w:r>
         <w:t>the type of information provided about fuel or electricity used to power the irrigation equipment.</w:t>
@@ -1035,7 +1057,7 @@
       </w:r>
     </w:p>
     <w:p>
-      <w:commentRangeStart w:id="2"/>
+      <w:commentRangeStart w:id="3"/>
       <w:r>
         <w:rPr>
           <w:highlight w:val="yellow"/>
@@ -1045,107 +1067,214 @@
       <w:r>
         <w:t xml:space="preserve">. </w:t>
       </w:r>
-      <w:commentRangeEnd w:id="2"/>
+      <w:commentRangeEnd w:id="3"/>
       <w:r>
         <w:rPr>
           <w:rStyle w:val="CommentReference"/>
         </w:rPr>
-        <w:commentReference w:id="2"/>
+        <w:commentReference w:id="3"/>
       </w:r>
     </w:p>
     <w:p/>
     <w:p>
+      <w:pPr>
+        <w:rPr>
+          <w:highlight w:val="yellow"/>
+        </w:rPr>
+      </w:pPr>
       <w:r>
         <w:rPr>
           <w:b/>
           <w:bCs/>
+          <w:highlight w:val="yellow"/>
         </w:rPr>
         <w:t>Option #3:</w:t>
       </w:r>
       <w:r>
+        <w:rPr>
+          <w:highlight w:val="yellow"/>
+        </w:rPr>
         <w:t xml:space="preserve"> If the energy source is identified but a quantity of usage is </w:t>
       </w:r>
       <w:r>
         <w:rPr>
+          <w:highlight w:val="yellow"/>
           <w:u w:val="single"/>
         </w:rPr>
         <w:t>not</w:t>
       </w:r>
       <w:r>
+        <w:rPr>
+          <w:highlight w:val="yellow"/>
+        </w:rPr>
         <w:t xml:space="preserve"> entered, the calculation of IE needs to first estimate the amount of energy required to move the volume of water; in this case, energy amount </w:t>
       </w:r>
       <w:proofErr w:type="gramStart"/>
       <w:r>
+        <w:rPr>
+          <w:highlight w:val="yellow"/>
+        </w:rPr>
         <w:t>has to</w:t>
       </w:r>
       <w:proofErr w:type="gramEnd"/>
       <w:r>
+        <w:rPr>
+          <w:highlight w:val="yellow"/>
+        </w:rPr>
         <w:t xml:space="preserve"> be calculated according to engineering specifications. </w:t>
       </w:r>
     </w:p>
     <w:p>
       <w:pPr>
         <w:ind w:left="180"/>
-      </w:pPr>
-      <w:r>
+        <w:rPr>
+          <w:highlight w:val="yellow"/>
+        </w:rPr>
+      </w:pPr>
+      <w:r>
+        <w:rPr>
+          <w:highlight w:val="yellow"/>
+        </w:rPr>
         <w:t xml:space="preserve">Step 1: Calculate total pumping head by summing PMPR and PMDP, after converting both to meters. Head (H) = ((PMPR/0.145) * 0.102) </w:t>
       </w:r>
       <w:proofErr w:type="gramStart"/>
       <w:r>
+        <w:rPr>
+          <w:highlight w:val="yellow"/>
+        </w:rPr>
         <w:t>+  (</w:t>
       </w:r>
       <w:proofErr w:type="gramEnd"/>
       <w:r>
+        <w:rPr>
+          <w:highlight w:val="yellow"/>
+        </w:rPr>
         <w:t>PMDP * 0.3048)</w:t>
       </w:r>
     </w:p>
     <w:p>
       <w:pPr>
         <w:ind w:left="180"/>
-      </w:pPr>
-      <w:r>
+        <w:rPr>
+          <w:highlight w:val="yellow"/>
+        </w:rPr>
+      </w:pPr>
+      <w:r>
+        <w:rPr>
+          <w:highlight w:val="yellow"/>
+        </w:rPr>
         <w:t>Step 2: Find energy requirements for pumping (PPE) in BTU/Area (ha); this is the Head (H) multiplied by the amount of irrigation water applied (W) (in mm) and the field area (in ha), divided by the efficiency factors, and converted from BTU to MJ.</w:t>
       </w:r>
     </w:p>
     <w:p>
       <w:pPr>
         <w:ind w:left="180"/>
-      </w:pPr>
-      <w:r>
-        <w:t xml:space="preserve">     PPE (BTU/ hectare) = ((Head x </w:t>
+        <w:rPr>
+          <w:highlight w:val="yellow"/>
+        </w:rPr>
+      </w:pPr>
+      <w:r>
+        <w:rPr>
+          <w:highlight w:val="yellow"/>
+        </w:rPr>
+        <w:t xml:space="preserve">     PPE (</w:t>
+      </w:r>
+      <w:commentRangeStart w:id="4"/>
+      <w:r>
+        <w:rPr>
+          <w:highlight w:val="yellow"/>
+        </w:rPr>
+        <w:t>BTU/ hectare</w:t>
+      </w:r>
+      <w:commentRangeEnd w:id="4"/>
+      <w:r>
+        <w:rPr>
+          <w:rStyle w:val="CommentReference"/>
+          <w:highlight w:val="yellow"/>
+        </w:rPr>
+        <w:commentReference w:id="4"/>
+      </w:r>
+      <w:r>
+        <w:rPr>
+          <w:highlight w:val="yellow"/>
+        </w:rPr>
+        <w:t xml:space="preserve">) = ((Head x </w:t>
       </w:r>
       <w:proofErr w:type="gramStart"/>
       <w:r>
+        <w:rPr>
+          <w:highlight w:val="yellow"/>
+        </w:rPr>
         <w:t>C  x</w:t>
       </w:r>
       <w:proofErr w:type="gramEnd"/>
       <w:r>
-        <w:t xml:space="preserve"> (W x IM) x (AF x ATH)) / (PE x IE x GHE x PUE)) x BTM  </w:t>
+        <w:rPr>
+          <w:highlight w:val="yellow"/>
+        </w:rPr>
+        <w:t xml:space="preserve"> (W x IM) x (AF </w:t>
+      </w:r>
+      <w:commentRangeStart w:id="5"/>
+      <w:r>
+        <w:rPr>
+          <w:highlight w:val="yellow"/>
+        </w:rPr>
+        <w:t>x ATH</w:t>
+      </w:r>
+      <w:commentRangeEnd w:id="5"/>
+      <w:r>
+        <w:rPr>
+          <w:rStyle w:val="CommentReference"/>
+          <w:highlight w:val="yellow"/>
+        </w:rPr>
+        <w:commentReference w:id="5"/>
+      </w:r>
+      <w:r>
+        <w:rPr>
+          <w:highlight w:val="yellow"/>
+        </w:rPr>
+        <w:t xml:space="preserve">)) / (PE x IE x GHE x PUE)) x BTM  </w:t>
       </w:r>
     </w:p>
     <w:p>
       <w:pPr>
         <w:ind w:left="180"/>
-      </w:pPr>
-      <w:r>
+        <w:rPr>
+          <w:highlight w:val="yellow"/>
+        </w:rPr>
+      </w:pPr>
+      <w:r>
+        <w:rPr>
+          <w:highlight w:val="yellow"/>
+        </w:rPr>
         <w:t xml:space="preserve">Step 3: Divide total energy requirements from Step 3 by area to get total energy per acre </w:t>
       </w:r>
     </w:p>
     <w:p>
       <w:pPr>
         <w:ind w:left="180"/>
-      </w:pPr>
-      <w:r>
+        <w:rPr>
+          <w:highlight w:val="yellow"/>
+        </w:rPr>
+      </w:pPr>
+      <w:r>
+        <w:rPr>
+          <w:highlight w:val="yellow"/>
+        </w:rPr>
         <w:t xml:space="preserve">    Energy requirements (BTU/ac) (</w:t>
       </w:r>
       <w:r>
         <w:rPr>
           <w:b/>
           <w:bCs/>
+          <w:highlight w:val="yellow"/>
         </w:rPr>
         <w:t>IE</w:t>
       </w:r>
       <w:r>
+        <w:rPr>
+          <w:highlight w:val="yellow"/>
+        </w:rPr>
         <w:t>) = PPE/AF</w:t>
       </w:r>
     </w:p>
@@ -1155,9 +1284,13 @@
         <w:rPr>
           <w:i/>
           <w:iCs/>
-        </w:rPr>
-      </w:pPr>
-      <w:r>
+          <w:highlight w:val="yellow"/>
+        </w:rPr>
+      </w:pPr>
+      <w:r>
+        <w:rPr>
+          <w:highlight w:val="yellow"/>
+        </w:rPr>
         <w:t xml:space="preserve">Step 4: Calculate </w:t>
       </w:r>
       <w:proofErr w:type="spellStart"/>
@@ -1165,6 +1298,7 @@
         <w:rPr>
           <w:b/>
           <w:bCs/>
+          <w:highlight w:val="yellow"/>
         </w:rPr>
         <w:t>IE</w:t>
       </w:r>
@@ -1172,22 +1306,30 @@
         <w:rPr>
           <w:b/>
           <w:bCs/>
+          <w:highlight w:val="yellow"/>
           <w:vertAlign w:val="subscript"/>
         </w:rPr>
         <w:t>y</w:t>
       </w:r>
       <w:proofErr w:type="spellEnd"/>
       <w:r>
+        <w:rPr>
+          <w:highlight w:val="yellow"/>
+        </w:rPr>
         <w:t xml:space="preserve"> by dividing </w:t>
       </w:r>
       <w:r>
         <w:rPr>
           <w:b/>
           <w:bCs/>
+          <w:highlight w:val="yellow"/>
         </w:rPr>
         <w:t>IE</w:t>
       </w:r>
       <w:r>
+        <w:rPr>
+          <w:highlight w:val="yellow"/>
+        </w:rPr>
         <w:t xml:space="preserve"> by the irrigated yield:</w:t>
       </w:r>
     </w:p>
@@ -1196,12 +1338,16 @@
         <w:ind w:left="180"/>
       </w:pPr>
       <w:r>
+        <w:rPr>
+          <w:highlight w:val="yellow"/>
+        </w:rPr>
         <w:t xml:space="preserve">   </w:t>
       </w:r>
       <w:r>
         <w:rPr>
           <w:b/>
           <w:bCs/>
+          <w:highlight w:val="yellow"/>
         </w:rPr>
         <w:t xml:space="preserve"> </w:t>
       </w:r>
@@ -1210,6 +1356,7 @@
         <w:rPr>
           <w:b/>
           <w:bCs/>
+          <w:highlight w:val="yellow"/>
         </w:rPr>
         <w:t>IE</w:t>
       </w:r>
@@ -1217,34 +1364,49 @@
         <w:rPr>
           <w:b/>
           <w:bCs/>
+          <w:highlight w:val="yellow"/>
           <w:vertAlign w:val="subscript"/>
         </w:rPr>
         <w:t>y</w:t>
       </w:r>
       <w:proofErr w:type="spellEnd"/>
       <w:r>
+        <w:rPr>
+          <w:highlight w:val="yellow"/>
+        </w:rPr>
         <w:t xml:space="preserve"> (BTU/unit of </w:t>
       </w:r>
       <w:proofErr w:type="gramStart"/>
       <w:r>
+        <w:rPr>
+          <w:highlight w:val="yellow"/>
+        </w:rPr>
         <w:t>production)=</w:t>
       </w:r>
       <w:proofErr w:type="gramEnd"/>
       <w:r>
+        <w:rPr>
+          <w:highlight w:val="yellow"/>
+        </w:rPr>
         <w:t xml:space="preserve"> </w:t>
       </w:r>
       <w:r>
         <w:rPr>
           <w:b/>
           <w:bCs/>
+          <w:highlight w:val="yellow"/>
         </w:rPr>
         <w:t>IE</w:t>
       </w:r>
       <w:r>
+        <w:rPr>
+          <w:highlight w:val="yellow"/>
+        </w:rPr>
         <w:t xml:space="preserve"> / Y</w:t>
       </w:r>
       <w:r>
         <w:rPr>
+          <w:highlight w:val="yellow"/>
           <w:vertAlign w:val="subscript"/>
         </w:rPr>
         <w:t>i</w:t>
@@ -1545,12 +1707,28 @@
 
 <file path=word/comments.xml><?xml version="1.0" encoding="utf-8"?>
 <w:comments xmlns:wpc="http://schemas.microsoft.com/office/word/2010/wordprocessingCanvas" xmlns:cx="http://schemas.microsoft.com/office/drawing/2014/chartex" xmlns:cx1="http://schemas.microsoft.com/office/drawing/2015/9/8/chartex" xmlns:cx2="http://schemas.microsoft.com/office/drawing/2015/10/21/chartex" xmlns:cx3="http://schemas.microsoft.com/office/drawing/2016/5/9/chartex" xmlns:cx4="http://schemas.microsoft.com/office/drawing/2016/5/10/chartex" xmlns:cx5="http://schemas.microsoft.com/office/drawing/2016/5/11/chartex" xmlns:cx6="http://schemas.microsoft.com/office/drawing/2016/5/12/chartex" xmlns:cx7="http://schemas.microsoft.com/office/drawing/2016/5/13/chartex" xmlns:cx8="http://schemas.microsoft.com/office/drawing/2016/5/14/chartex" xmlns:mc="http://schemas.openxmlformats.org/markup-compatibility/2006" xmlns:aink="http://schemas.microsoft.com/office/drawing/2016/ink" xmlns:am3d="http://schemas.microsoft.com/office/drawing/2017/model3d" xmlns:o="urn:schemas-microsoft-com:office:office" xmlns:oel="http://schemas.microsoft.com/office/2019/extlst" xmlns:r="http://schemas.openxmlformats.org/officeDocument/2006/relationships" xmlns:m="http://schemas.openxmlformats.org/officeDocument/2006/math" xmlns:v="urn:schemas-microsoft-com:vml" xmlns:wp14="http://schemas.microsoft.com/office/word/2010/wordprocessingDrawing" xmlns:wp="http://schemas.openxmlformats.org/drawingml/2006/wordprocessingDrawing" xmlns:w10="urn:schemas-microsoft-com:office:word" xmlns:w="http://schemas.openxmlformats.org/wordprocessingml/2006/main" xmlns:w14="http://schemas.microsoft.com/office/word/2010/wordml" xmlns:w15="http://schemas.microsoft.com/office/word/2012/wordml" xmlns:w16cex="http://schemas.microsoft.com/office/word/2018/wordml/cex" xmlns:w16cid="http://schemas.microsoft.com/office/word/2016/wordml/cid" xmlns:w16="http://schemas.microsoft.com/office/word/2018/wordml" xmlns:w16sdtdh="http://schemas.microsoft.com/office/word/2020/wordml/sdtdatahash" xmlns:w16se="http://schemas.microsoft.com/office/word/2015/wordml/symex" xmlns:wpg="http://schemas.microsoft.com/office/word/2010/wordprocessingGroup" xmlns:wpi="http://schemas.microsoft.com/office/word/2010/wordprocessingInk" xmlns:wne="http://schemas.microsoft.com/office/word/2006/wordml" xmlns:wps="http://schemas.microsoft.com/office/word/2010/wordprocessingShape" mc:Ignorable="w14 w15 w16se w16cid w16 w16cex w16sdtdh wp14">
-  <w:comment w:id="0" w:author="Brian Fischer" w:date="2018-05-11T16:02:00Z" w:initials="BF">
+  <w:comment w:id="0" w:author="Gina Nichols" w:date="2023-02-20T12:28:00Z" w:initials="GN">
     <w:p>
       <w:pPr>
         <w:pStyle w:val="CommentText"/>
       </w:pPr>
       <w:r>
+        <w:rPr>
+          <w:rStyle w:val="CommentReference"/>
+        </w:rPr>
+        <w:annotationRef/>
+      </w:r>
+      <w:r>
+        <w:t xml:space="preserve">I cannot. Cannot. Cannot find a digital copy of this. </w:t>
+      </w:r>
+    </w:p>
+  </w:comment>
+  <w:comment w:id="1" w:author="Brian Fischer" w:date="2018-05-11T16:02:00Z" w:initials="BF">
+    <w:p>
+      <w:pPr>
+        <w:pStyle w:val="CommentText"/>
+      </w:pPr>
+      <w:r>
         <w:t>Allison, didn't we determine if the user selects Electric-Solar or Electric-Wind that these were the on farm option and the amount should be removed?</w:t>
       </w:r>
       <w:r>
@@ -1561,7 +1739,7 @@
       </w:r>
     </w:p>
   </w:comment>
-  <w:comment w:id="1" w:author="Allison Thomson" w:date="2018-05-14T10:33:00Z" w:initials="AT">
+  <w:comment w:id="2" w:author="Allison Thomson" w:date="2018-05-14T10:33:00Z" w:initials="AT">
     <w:p>
       <w:pPr>
         <w:pStyle w:val="CommentText"/>
@@ -1577,7 +1755,7 @@
       </w:r>
     </w:p>
   </w:comment>
-  <w:comment w:id="2" w:author="Brian Fischer" w:date="2018-05-11T16:03:00Z" w:initials="BF">
+  <w:comment w:id="3" w:author="Brian Fischer" w:date="2018-05-11T16:03:00Z" w:initials="BF">
     <w:p>
       <w:pPr>
         <w:pStyle w:val="CommentText"/>
@@ -1590,6 +1768,38 @@
           <w:rStyle w:val="CommentReference"/>
         </w:rPr>
         <w:annotationRef/>
+      </w:r>
+    </w:p>
+  </w:comment>
+  <w:comment w:id="4" w:author="Gina Nichols" w:date="2023-02-20T12:21:00Z" w:initials="GN">
+    <w:p>
+      <w:pPr>
+        <w:pStyle w:val="CommentText"/>
+      </w:pPr>
+      <w:r>
+        <w:rPr>
+          <w:rStyle w:val="CommentReference"/>
+        </w:rPr>
+        <w:annotationRef/>
+      </w:r>
+      <w:r>
+        <w:t xml:space="preserve">If this is truly the units you wind up with, then dividing by the number of acres will NOT give you BTU/acre, as indicated in step 3. </w:t>
+      </w:r>
+    </w:p>
+  </w:comment>
+  <w:comment w:id="5" w:author="Gina Nichols" w:date="2023-02-20T12:21:00Z" w:initials="GN">
+    <w:p>
+      <w:pPr>
+        <w:pStyle w:val="CommentText"/>
+      </w:pPr>
+      <w:r>
+        <w:rPr>
+          <w:rStyle w:val="CommentReference"/>
+        </w:rPr>
+        <w:annotationRef/>
+      </w:r>
+      <w:r>
+        <w:t xml:space="preserve">This is not correct. If you eliminate this conversion, then when I do this manually I get the same values as the FTM online calculator. </w:t>
       </w:r>
     </w:p>
   </w:comment>
@@ -1598,17 +1808,31 @@
 
 <file path=word/commentsExtended.xml><?xml version="1.0" encoding="utf-8"?>
 <w15:commentsEx xmlns:wpc="http://schemas.microsoft.com/office/word/2010/wordprocessingCanvas" xmlns:cx="http://schemas.microsoft.com/office/drawing/2014/chartex" xmlns:cx1="http://schemas.microsoft.com/office/drawing/2015/9/8/chartex" xmlns:cx2="http://schemas.microsoft.com/office/drawing/2015/10/21/chartex" xmlns:cx3="http://schemas.microsoft.com/office/drawing/2016/5/9/chartex" xmlns:cx4="http://schemas.microsoft.com/office/drawing/2016/5/10/chartex" xmlns:cx5="http://schemas.microsoft.com/office/drawing/2016/5/11/chartex" xmlns:cx6="http://schemas.microsoft.com/office/drawing/2016/5/12/chartex" xmlns:cx7="http://schemas.microsoft.com/office/drawing/2016/5/13/chartex" xmlns:cx8="http://schemas.microsoft.com/office/drawing/2016/5/14/chartex" xmlns:mc="http://schemas.openxmlformats.org/markup-compatibility/2006" xmlns:aink="http://schemas.microsoft.com/office/drawing/2016/ink" xmlns:am3d="http://schemas.microsoft.com/office/drawing/2017/model3d" xmlns:o="urn:schemas-microsoft-com:office:office" xmlns:oel="http://schemas.microsoft.com/office/2019/extlst" xmlns:r="http://schemas.openxmlformats.org/officeDocument/2006/relationships" xmlns:m="http://schemas.openxmlformats.org/officeDocument/2006/math" xmlns:v="urn:schemas-microsoft-com:vml" xmlns:wp14="http://schemas.microsoft.com/office/word/2010/wordprocessingDrawing" xmlns:wp="http://schemas.openxmlformats.org/drawingml/2006/wordprocessingDrawing" xmlns:w10="urn:schemas-microsoft-com:office:word" xmlns:w="http://schemas.openxmlformats.org/wordprocessingml/2006/main" xmlns:w14="http://schemas.microsoft.com/office/word/2010/wordml" xmlns:w15="http://schemas.microsoft.com/office/word/2012/wordml" xmlns:w16cex="http://schemas.microsoft.com/office/word/2018/wordml/cex" xmlns:w16cid="http://schemas.microsoft.com/office/word/2016/wordml/cid" xmlns:w16="http://schemas.microsoft.com/office/word/2018/wordml" xmlns:w16sdtdh="http://schemas.microsoft.com/office/word/2020/wordml/sdtdatahash" xmlns:w16se="http://schemas.microsoft.com/office/word/2015/wordml/symex" xmlns:wpg="http://schemas.microsoft.com/office/word/2010/wordprocessingGroup" xmlns:wpi="http://schemas.microsoft.com/office/word/2010/wordprocessingInk" xmlns:wne="http://schemas.microsoft.com/office/word/2006/wordml" xmlns:wps="http://schemas.microsoft.com/office/word/2010/wordprocessingShape" mc:Ignorable="w14 w15 w16se w16cid w16 w16cex w16sdtdh wp14">
+  <w15:commentEx w15:paraId="73878A2E" w15:done="0"/>
   <w15:commentEx w15:paraId="463C5303" w15:done="0"/>
   <w15:commentEx w15:paraId="176A5A93" w15:paraIdParent="463C5303" w15:done="0"/>
   <w15:commentEx w15:paraId="7595456C" w15:done="0"/>
+  <w15:commentEx w15:paraId="6E6CB1F2" w15:done="0"/>
+  <w15:commentEx w15:paraId="69147178" w15:done="0"/>
 </w15:commentsEx>
+</file>
+
+<file path=word/commentsExtensible.xml><?xml version="1.0" encoding="utf-8"?>
+<w16cex:commentsExtensible xmlns:wpc="http://schemas.microsoft.com/office/word/2010/wordprocessingCanvas" xmlns:cx="http://schemas.microsoft.com/office/drawing/2014/chartex" xmlns:cx1="http://schemas.microsoft.com/office/drawing/2015/9/8/chartex" xmlns:cx2="http://schemas.microsoft.com/office/drawing/2015/10/21/chartex" xmlns:cx3="http://schemas.microsoft.com/office/drawing/2016/5/9/chartex" xmlns:cx4="http://schemas.microsoft.com/office/drawing/2016/5/10/chartex" xmlns:cx5="http://schemas.microsoft.com/office/drawing/2016/5/11/chartex" xmlns:cx6="http://schemas.microsoft.com/office/drawing/2016/5/12/chartex" xmlns:cx7="http://schemas.microsoft.com/office/drawing/2016/5/13/chartex" xmlns:cx8="http://schemas.microsoft.com/office/drawing/2016/5/14/chartex" xmlns:mc="http://schemas.openxmlformats.org/markup-compatibility/2006" xmlns:aink="http://schemas.microsoft.com/office/drawing/2016/ink" xmlns:am3d="http://schemas.microsoft.com/office/drawing/2017/model3d" xmlns:o="urn:schemas-microsoft-com:office:office" xmlns:oel="http://schemas.microsoft.com/office/2019/extlst" xmlns:r="http://schemas.openxmlformats.org/officeDocument/2006/relationships" xmlns:m="http://schemas.openxmlformats.org/officeDocument/2006/math" xmlns:v="urn:schemas-microsoft-com:vml" xmlns:wp14="http://schemas.microsoft.com/office/word/2010/wordprocessingDrawing" xmlns:wp="http://schemas.openxmlformats.org/drawingml/2006/wordprocessingDrawing" xmlns:w10="urn:schemas-microsoft-com:office:word" xmlns:w="http://schemas.openxmlformats.org/wordprocessingml/2006/main" xmlns:w14="http://schemas.microsoft.com/office/word/2010/wordml" xmlns:w15="http://schemas.microsoft.com/office/word/2012/wordml" xmlns:w16cex="http://schemas.microsoft.com/office/word/2018/wordml/cex" xmlns:w16cid="http://schemas.microsoft.com/office/word/2016/wordml/cid" xmlns:w16="http://schemas.microsoft.com/office/word/2018/wordml" xmlns:w16sdtdh="http://schemas.microsoft.com/office/word/2020/wordml/sdtdatahash" xmlns:w16se="http://schemas.microsoft.com/office/word/2015/wordml/symex" xmlns:wpg="http://schemas.microsoft.com/office/word/2010/wordprocessingGroup" xmlns:wpi="http://schemas.microsoft.com/office/word/2010/wordprocessingInk" xmlns:wne="http://schemas.microsoft.com/office/word/2006/wordml" xmlns:wps="http://schemas.microsoft.com/office/word/2010/wordprocessingShape" mc:Ignorable="w14 w15 w16se w16cid w16 w16cex w16sdtdh wp14">
+  <w16cex:commentExtensible w16cex:durableId="279DE601" w16cex:dateUtc="2023-02-20T19:28:00Z"/>
+  <w16cex:commentExtensible w16cex:durableId="279DE463" w16cex:dateUtc="2023-02-20T19:21:00Z"/>
+  <w16cex:commentExtensible w16cex:durableId="279DE43D" w16cex:dateUtc="2023-02-20T19:21:00Z"/>
+</w16cex:commentsExtensible>
 </file>
 
 <file path=word/commentsIds.xml><?xml version="1.0" encoding="utf-8"?>
 <w16cid:commentsIds xmlns:wpc="http://schemas.microsoft.com/office/word/2010/wordprocessingCanvas" xmlns:cx="http://schemas.microsoft.com/office/drawing/2014/chartex" xmlns:cx1="http://schemas.microsoft.com/office/drawing/2015/9/8/chartex" xmlns:cx2="http://schemas.microsoft.com/office/drawing/2015/10/21/chartex" xmlns:cx3="http://schemas.microsoft.com/office/drawing/2016/5/9/chartex" xmlns:cx4="http://schemas.microsoft.com/office/drawing/2016/5/10/chartex" xmlns:cx5="http://schemas.microsoft.com/office/drawing/2016/5/11/chartex" xmlns:cx6="http://schemas.microsoft.com/office/drawing/2016/5/12/chartex" xmlns:cx7="http://schemas.microsoft.com/office/drawing/2016/5/13/chartex" xmlns:cx8="http://schemas.microsoft.com/office/drawing/2016/5/14/chartex" xmlns:mc="http://schemas.openxmlformats.org/markup-compatibility/2006" xmlns:aink="http://schemas.microsoft.com/office/drawing/2016/ink" xmlns:am3d="http://schemas.microsoft.com/office/drawing/2017/model3d" xmlns:o="urn:schemas-microsoft-com:office:office" xmlns:oel="http://schemas.microsoft.com/office/2019/extlst" xmlns:r="http://schemas.openxmlformats.org/officeDocument/2006/relationships" xmlns:m="http://schemas.openxmlformats.org/officeDocument/2006/math" xmlns:v="urn:schemas-microsoft-com:vml" xmlns:wp14="http://schemas.microsoft.com/office/word/2010/wordprocessingDrawing" xmlns:wp="http://schemas.openxmlformats.org/drawingml/2006/wordprocessingDrawing" xmlns:w10="urn:schemas-microsoft-com:office:word" xmlns:w="http://schemas.openxmlformats.org/wordprocessingml/2006/main" xmlns:w14="http://schemas.microsoft.com/office/word/2010/wordml" xmlns:w15="http://schemas.microsoft.com/office/word/2012/wordml" xmlns:w16cex="http://schemas.microsoft.com/office/word/2018/wordml/cex" xmlns:w16cid="http://schemas.microsoft.com/office/word/2016/wordml/cid" xmlns:w16="http://schemas.microsoft.com/office/word/2018/wordml" xmlns:w16sdtdh="http://schemas.microsoft.com/office/word/2020/wordml/sdtdatahash" xmlns:w16se="http://schemas.microsoft.com/office/word/2015/wordml/symex" xmlns:wpg="http://schemas.microsoft.com/office/word/2010/wordprocessingGroup" xmlns:wpi="http://schemas.microsoft.com/office/word/2010/wordprocessingInk" xmlns:wne="http://schemas.microsoft.com/office/word/2006/wordml" xmlns:wps="http://schemas.microsoft.com/office/word/2010/wordprocessingShape" mc:Ignorable="w14 w15 w16se w16cid w16 w16cex w16sdtdh wp14">
+  <w16cid:commentId w16cid:paraId="73878A2E" w16cid:durableId="279DE601"/>
   <w16cid:commentId w16cid:paraId="463C5303" w16cid:durableId="277CCB6E"/>
   <w16cid:commentId w16cid:paraId="176A5A93" w16cid:durableId="277CCB6F"/>
   <w16cid:commentId w16cid:paraId="7595456C" w16cid:durableId="277CCB70"/>
+  <w16cid:commentId w16cid:paraId="6E6CB1F2" w16cid:durableId="279DE463"/>
+  <w16cid:commentId w16cid:paraId="69147178" w16cid:durableId="279DE43D"/>
 </w16cid:commentsIds>
 </file>
 
@@ -2067,6 +2291,9 @@
 
 <file path=word/people.xml><?xml version="1.0" encoding="utf-8"?>
 <w15:people xmlns:wpc="http://schemas.microsoft.com/office/word/2010/wordprocessingCanvas" xmlns:cx="http://schemas.microsoft.com/office/drawing/2014/chartex" xmlns:cx1="http://schemas.microsoft.com/office/drawing/2015/9/8/chartex" xmlns:cx2="http://schemas.microsoft.com/office/drawing/2015/10/21/chartex" xmlns:cx3="http://schemas.microsoft.com/office/drawing/2016/5/9/chartex" xmlns:cx4="http://schemas.microsoft.com/office/drawing/2016/5/10/chartex" xmlns:cx5="http://schemas.microsoft.com/office/drawing/2016/5/11/chartex" xmlns:cx6="http://schemas.microsoft.com/office/drawing/2016/5/12/chartex" xmlns:cx7="http://schemas.microsoft.com/office/drawing/2016/5/13/chartex" xmlns:cx8="http://schemas.microsoft.com/office/drawing/2016/5/14/chartex" xmlns:mc="http://schemas.openxmlformats.org/markup-compatibility/2006" xmlns:aink="http://schemas.microsoft.com/office/drawing/2016/ink" xmlns:am3d="http://schemas.microsoft.com/office/drawing/2017/model3d" xmlns:o="urn:schemas-microsoft-com:office:office" xmlns:oel="http://schemas.microsoft.com/office/2019/extlst" xmlns:r="http://schemas.openxmlformats.org/officeDocument/2006/relationships" xmlns:m="http://schemas.openxmlformats.org/officeDocument/2006/math" xmlns:v="urn:schemas-microsoft-com:vml" xmlns:wp14="http://schemas.microsoft.com/office/word/2010/wordprocessingDrawing" xmlns:wp="http://schemas.openxmlformats.org/drawingml/2006/wordprocessingDrawing" xmlns:w10="urn:schemas-microsoft-com:office:word" xmlns:w="http://schemas.openxmlformats.org/wordprocessingml/2006/main" xmlns:w14="http://schemas.microsoft.com/office/word/2010/wordml" xmlns:w15="http://schemas.microsoft.com/office/word/2012/wordml" xmlns:w16cex="http://schemas.microsoft.com/office/word/2018/wordml/cex" xmlns:w16cid="http://schemas.microsoft.com/office/word/2016/wordml/cid" xmlns:w16="http://schemas.microsoft.com/office/word/2018/wordml" xmlns:w16sdtdh="http://schemas.microsoft.com/office/word/2020/wordml/sdtdatahash" xmlns:w16se="http://schemas.microsoft.com/office/word/2015/wordml/symex" xmlns:wpg="http://schemas.microsoft.com/office/word/2010/wordprocessingGroup" xmlns:wpi="http://schemas.microsoft.com/office/word/2010/wordprocessingInk" xmlns:wne="http://schemas.microsoft.com/office/word/2006/wordml" xmlns:wps="http://schemas.microsoft.com/office/word/2010/wordprocessingShape" mc:Ignorable="w14 w15 w16se w16cid w16 w16cex w16sdtdh wp14">
+  <w15:person w15:author="Gina Nichols">
+    <w15:presenceInfo w15:providerId="None" w15:userId="Gina Nichols"/>
+  </w15:person>
   <w15:person w15:author="Brian Fischer">
     <w15:presenceInfo w15:providerId="AD" w15:userId="S::bfischer_houstoneng.com#ext#@fieldtomarket.org::f1217733-601e-4bfb-be9c-8f06e232bf71"/>
   </w15:person>
@@ -2248,7 +2475,7 @@
     <w:lsdException w:name="Table Web 2" w:semiHidden="1" w:unhideWhenUsed="1"/>
     <w:lsdException w:name="Table Web 3" w:semiHidden="1" w:unhideWhenUsed="1"/>
     <w:lsdException w:name="Balloon Text" w:semiHidden="1" w:unhideWhenUsed="1"/>
-    <w:lsdException w:name="Table Grid" w:semiHidden="1" w:uiPriority="39" w:unhideWhenUsed="1"/>
+    <w:lsdException w:name="Table Grid" w:uiPriority="39"/>
     <w:lsdException w:name="Table Theme" w:semiHidden="1" w:unhideWhenUsed="1"/>
     <w:lsdException w:name="Placeholder Text" w:semiHidden="1"/>
     <w:lsdException w:name="No Spacing" w:uiPriority="1" w:qFormat="1"/>
@@ -2578,7 +2805,6 @@
     <w:basedOn w:val="Normal"/>
     <w:link w:val="CommentTextChar"/>
     <w:uiPriority w:val="99"/>
-    <w:semiHidden/>
     <w:unhideWhenUsed/>
     <w:rsid w:val="009612AA"/>
     <w:pPr>
@@ -2594,7 +2820,6 @@
     <w:basedOn w:val="DefaultParagraphFont"/>
     <w:link w:val="CommentText"/>
     <w:uiPriority w:val="99"/>
-    <w:semiHidden/>
     <w:rsid w:val="009612AA"/>
     <w:rPr>
       <w:sz w:val="20"/>
@@ -2894,10 +3119,21 @@
 </file>
 
 <file path=customXml/item1.xml><?xml version="1.0" encoding="utf-8"?>
-<b:Sources xmlns:b="http://schemas.openxmlformats.org/officeDocument/2006/bibliography" xmlns="http://schemas.openxmlformats.org/officeDocument/2006/bibliography" SelectedStyle="\MLASeventhEditionOfficeOnline.xsl" StyleName="MLA" Version="7"/>
+<?mso-contentType ?>
+<FormTemplates xmlns="http://schemas.microsoft.com/sharepoint/v3/contenttype/forms">
+  <Display>DocumentLibraryForm</Display>
+  <Edit>DocumentLibraryForm</Edit>
+  <New>DocumentLibraryForm</New>
+</FormTemplates>
 </file>
 
 <file path=customXml/item2.xml><?xml version="1.0" encoding="utf-8"?>
+<p:properties xmlns:p="http://schemas.microsoft.com/office/2006/metadata/properties" xmlns:xsi="http://www.w3.org/2001/XMLSchema-instance" xmlns:pc="http://schemas.microsoft.com/office/infopath/2007/PartnerControls">
+  <documentManagement/>
+</p:properties>
+</file>
+
+<file path=customXml/item3.xml><?xml version="1.0" encoding="utf-8"?>
 <ct:contentTypeSchema xmlns:ct="http://schemas.microsoft.com/office/2006/metadata/contentType" xmlns:ma="http://schemas.microsoft.com/office/2006/metadata/properties/metaAttributes" ct:_="" ma:_="" ma:contentTypeName="Document" ma:contentTypeID="0x010100B58963F2FCADAB4695A0433DE4B6A62C" ma:contentTypeVersion="8" ma:contentTypeDescription="Create a new document." ma:contentTypeScope="" ma:versionID="3ec18859c6bf9eca5d9ca36c3e5ca26b">
   <xsd:schema xmlns:xsd="http://www.w3.org/2001/XMLSchema" xmlns:xs="http://www.w3.org/2001/XMLSchema" xmlns:p="http://schemas.microsoft.com/office/2006/metadata/properties" xmlns:ns2="648c7753-0b7e-4661-bf2b-e577339c7a59" xmlns:ns3="fae37861-0f34-4624-a551-cc463a7b43d8" targetNamespace="http://schemas.microsoft.com/office/2006/metadata/properties" ma:root="true" ma:fieldsID="19f845eda8cdb59aa5a9db7463a550f7" ns2:_="" ns3:_="">
     <xsd:import namespace="648c7753-0b7e-4661-bf2b-e577339c7a59"/>
@@ -3088,30 +3324,28 @@
 </ct:contentTypeSchema>
 </file>
 
-<file path=customXml/item3.xml><?xml version="1.0" encoding="utf-8"?>
-<p:properties xmlns:p="http://schemas.microsoft.com/office/2006/metadata/properties" xmlns:xsi="http://www.w3.org/2001/XMLSchema-instance" xmlns:pc="http://schemas.microsoft.com/office/infopath/2007/PartnerControls">
-  <documentManagement/>
-</p:properties>
-</file>
-
 <file path=customXml/item4.xml><?xml version="1.0" encoding="utf-8"?>
-<?mso-contentType ?>
-<FormTemplates xmlns="http://schemas.microsoft.com/sharepoint/v3/contenttype/forms">
-  <Display>DocumentLibraryForm</Display>
-  <Edit>DocumentLibraryForm</Edit>
-  <New>DocumentLibraryForm</New>
-</FormTemplates>
+<b:Sources xmlns:b="http://schemas.openxmlformats.org/officeDocument/2006/bibliography" xmlns="http://schemas.openxmlformats.org/officeDocument/2006/bibliography" SelectedStyle="\MLASeventhEditionOfficeOnline.xsl" StyleName="MLA" Version="7"/>
 </file>
 
 <file path=customXml/itemProps1.xml><?xml version="1.0" encoding="utf-8"?>
-<ds:datastoreItem xmlns:ds="http://schemas.openxmlformats.org/officeDocument/2006/customXml" ds:itemID="{3CCCFBFD-3C95-4230-8C40-38E40D389A9A}">
+<ds:datastoreItem xmlns:ds="http://schemas.openxmlformats.org/officeDocument/2006/customXml" ds:itemID="{616252C1-92F9-4584-B465-9151780EAC00}">
   <ds:schemaRefs>
-    <ds:schemaRef ds:uri="http://schemas.openxmlformats.org/officeDocument/2006/bibliography"/>
+    <ds:schemaRef ds:uri="http://schemas.microsoft.com/sharepoint/v3/contenttype/forms"/>
   </ds:schemaRefs>
 </ds:datastoreItem>
 </file>
 
 <file path=customXml/itemProps2.xml><?xml version="1.0" encoding="utf-8"?>
+<ds:datastoreItem xmlns:ds="http://schemas.openxmlformats.org/officeDocument/2006/customXml" ds:itemID="{7E8DBAF0-157B-45FC-A539-9EA6DAA21688}">
+  <ds:schemaRefs>
+    <ds:schemaRef ds:uri="http://schemas.microsoft.com/office/2006/metadata/properties"/>
+    <ds:schemaRef ds:uri="http://schemas.microsoft.com/office/infopath/2007/PartnerControls"/>
+  </ds:schemaRefs>
+</ds:datastoreItem>
+</file>
+
+<file path=customXml/itemProps3.xml><?xml version="1.0" encoding="utf-8"?>
 <ds:datastoreItem xmlns:ds="http://schemas.openxmlformats.org/officeDocument/2006/customXml" ds:itemID="{A2025738-0B1E-4F26-829E-47A84F15BEF8}">
   <ds:schemaRefs>
     <ds:schemaRef ds:uri="http://schemas.microsoft.com/office/2006/metadata/contentType"/>
@@ -3130,19 +3364,10 @@
 </ds:datastoreItem>
 </file>
 
-<file path=customXml/itemProps3.xml><?xml version="1.0" encoding="utf-8"?>
-<ds:datastoreItem xmlns:ds="http://schemas.openxmlformats.org/officeDocument/2006/customXml" ds:itemID="{7E8DBAF0-157B-45FC-A539-9EA6DAA21688}">
+<file path=customXml/itemProps4.xml><?xml version="1.0" encoding="utf-8"?>
+<ds:datastoreItem xmlns:ds="http://schemas.openxmlformats.org/officeDocument/2006/customXml" ds:itemID="{3CCCFBFD-3C95-4230-8C40-38E40D389A9A}">
   <ds:schemaRefs>
-    <ds:schemaRef ds:uri="http://schemas.microsoft.com/office/2006/metadata/properties"/>
-    <ds:schemaRef ds:uri="http://schemas.microsoft.com/office/infopath/2007/PartnerControls"/>
-  </ds:schemaRefs>
-</ds:datastoreItem>
-</file>
-
-<file path=customXml/itemProps4.xml><?xml version="1.0" encoding="utf-8"?>
-<ds:datastoreItem xmlns:ds="http://schemas.openxmlformats.org/officeDocument/2006/customXml" ds:itemID="{616252C1-92F9-4584-B465-9151780EAC00}">
-  <ds:schemaRefs>
-    <ds:schemaRef ds:uri="http://schemas.microsoft.com/sharepoint/v3/contenttype/forms"/>
+    <ds:schemaRef ds:uri="http://schemas.openxmlformats.org/officeDocument/2006/bibliography"/>
   </ds:schemaRefs>
 </ds:datastoreItem>
 </file>
</xml_diff>

<commit_message>
smooth out energy and add fuel manu
</commit_message>
<xml_diff>
--- a/ftm_raw/FTM_Irrigation Energy Use metric summary-10-06-2017.docx
+++ b/ftm_raw/FTM_Irrigation Energy Use metric summary-10-06-2017.docx
@@ -34,21 +34,7 @@
         <w:rPr>
           <w:rFonts w:ascii="Calibri" w:eastAsia="Calibri" w:hAnsi="Calibri" w:cs="Calibri"/>
         </w:rPr>
-        <w:t>For All Crops, more than one source of irrigation water (</w:t>
-      </w:r>
-      <w:proofErr w:type="gramStart"/>
-      <w:r>
-        <w:rPr>
-          <w:rFonts w:ascii="Calibri" w:eastAsia="Calibri" w:hAnsi="Calibri" w:cs="Calibri"/>
-        </w:rPr>
-        <w:t>e.g.</w:t>
-      </w:r>
-      <w:proofErr w:type="gramEnd"/>
-      <w:r>
-        <w:rPr>
-          <w:rFonts w:ascii="Calibri" w:eastAsia="Calibri" w:hAnsi="Calibri" w:cs="Calibri"/>
-        </w:rPr>
-        <w:t xml:space="preserve"> both surface water and ground water) that have different depth and pressure requirements for pumping can be entered. If more than one source is entered, the IE will need to be calculated separately for each source and then summed for total IE. Also note that for rice, only irrigated yield is reported; non-irrigated yield is assumed to be 0. </w:t>
+        <w:t xml:space="preserve">For All Crops, more than one source of irrigation water (e.g. both surface water and ground water) that have different depth and pressure requirements for pumping can be entered. If more than one source is entered, the IE will need to be calculated separately for each source and then summed for total IE. Also note that for rice, only irrigated yield is reported; non-irrigated yield is assumed to be 0. </w:t>
       </w:r>
     </w:p>
     <w:p>
@@ -129,23 +115,7 @@
                 <w:i/>
                 <w:iCs/>
               </w:rPr>
-              <w:t>(</w:t>
-            </w:r>
-            <w:proofErr w:type="gramStart"/>
-            <w:r>
-              <w:rPr>
-                <w:i/>
-                <w:iCs/>
-              </w:rPr>
-              <w:t xml:space="preserve">ES)   </w:t>
-            </w:r>
-            <w:proofErr w:type="gramEnd"/>
-            <w:r>
-              <w:rPr>
-                <w:i/>
-                <w:iCs/>
-              </w:rPr>
-              <w:t xml:space="preserve">                                                                        </w:t>
+              <w:t xml:space="preserve">(ES)                                                                           </w:t>
             </w:r>
             <w:r>
               <w:t xml:space="preserve">    PSI to meters/psi</w:t>
@@ -252,23 +222,7 @@
                 <w:i/>
                 <w:iCs/>
               </w:rPr>
-              <w:t>(</w:t>
-            </w:r>
-            <w:proofErr w:type="gramStart"/>
-            <w:r>
-              <w:rPr>
-                <w:i/>
-                <w:iCs/>
-              </w:rPr>
-              <w:t xml:space="preserve">W)   </w:t>
-            </w:r>
-            <w:proofErr w:type="gramEnd"/>
-            <w:r>
-              <w:rPr>
-                <w:i/>
-                <w:iCs/>
-              </w:rPr>
-              <w:t xml:space="preserve">                     </w:t>
+              <w:t xml:space="preserve">(W)                        </w:t>
             </w:r>
             <w:r>
               <w:t xml:space="preserve">Pump conversion factor </w:t>
@@ -300,22 +254,10 @@
                 <w:i/>
                 <w:iCs/>
               </w:rPr>
-              <w:t>(</w:t>
-            </w:r>
-            <w:proofErr w:type="gramStart"/>
-            <w:r>
-              <w:rPr>
-                <w:i/>
-                <w:iCs/>
-              </w:rPr>
-              <w:t>FA)</w:t>
-            </w:r>
-            <w:r>
-              <w:t xml:space="preserve">   </w:t>
-            </w:r>
-            <w:proofErr w:type="gramEnd"/>
-            <w:r>
-              <w:t xml:space="preserve">                                          Acres to hectares (ATH) = .4</w:t>
+              <w:t>(FA)</w:t>
+            </w:r>
+            <w:r>
+              <w:t xml:space="preserve">                                             Acres to hectares (ATH) = .4</w:t>
             </w:r>
           </w:p>
         </w:tc>
@@ -329,7 +271,6 @@
             <w:r>
               <w:t>Electricity amount (if known) (</w:t>
             </w:r>
-            <w:proofErr w:type="gramStart"/>
             <w:r>
               <w:rPr>
                 <w:i/>
@@ -338,11 +279,7 @@
               <w:t>EA)</w:t>
             </w:r>
             <w:r>
-              <w:t xml:space="preserve">   </w:t>
-            </w:r>
-            <w:proofErr w:type="gramEnd"/>
-            <w:r>
-              <w:t xml:space="preserve">                                                  Hectares to acres (HTA) = 2.47</w:t>
+              <w:t xml:space="preserve">                                                     Hectares to acres (HTA) = 2.47</w:t>
             </w:r>
           </w:p>
         </w:tc>
@@ -356,7 +293,6 @@
             <w:r>
               <w:t>Irrigated Yield (</w:t>
             </w:r>
-            <w:proofErr w:type="gramStart"/>
             <w:r>
               <w:rPr>
                 <w:i/>
@@ -377,15 +313,7 @@
                 <w:i/>
                 <w:iCs/>
               </w:rPr>
-              <w:t xml:space="preserve">)   </w:t>
-            </w:r>
-            <w:proofErr w:type="gramEnd"/>
-            <w:r>
-              <w:rPr>
-                <w:i/>
-                <w:iCs/>
-              </w:rPr>
-              <w:t xml:space="preserve">                                                                             </w:t>
+              <w:t xml:space="preserve">)                                                                                </w:t>
             </w:r>
             <w:r>
               <w:t>BTU to MJ (BTM)= 948</w:t>
@@ -436,23 +364,7 @@
                 <w:i/>
                 <w:iCs/>
               </w:rPr>
-              <w:t>(</w:t>
-            </w:r>
-            <w:proofErr w:type="gramStart"/>
-            <w:r>
-              <w:rPr>
-                <w:i/>
-                <w:iCs/>
-              </w:rPr>
-              <w:t xml:space="preserve">AF)   </w:t>
-            </w:r>
-            <w:proofErr w:type="gramEnd"/>
-            <w:r>
-              <w:rPr>
-                <w:i/>
-                <w:iCs/>
-              </w:rPr>
-              <w:t xml:space="preserve">                                                                               </w:t>
+              <w:t xml:space="preserve">(AF)                                                                                  </w:t>
             </w:r>
             <w:r>
               <w:t xml:space="preserve">BTU/gal fuel  </w:t>
@@ -713,15 +625,7 @@
               <w:t xml:space="preserve">                                                                                                               </w:t>
             </w:r>
             <w:r>
-              <w:t>Conversion factor (</w:t>
-            </w:r>
-            <w:proofErr w:type="gramStart"/>
-            <w:r>
-              <w:t>C )</w:t>
-            </w:r>
-            <w:proofErr w:type="gramEnd"/>
-            <w:r>
-              <w:t xml:space="preserve"> = 0.0979 (unitless)</w:t>
+              <w:t>Conversion factor (C ) = 0.0979 (unitless)</w:t>
             </w:r>
           </w:p>
         </w:tc>
@@ -814,6 +718,13 @@
         </w:rPr>
         <w:t>Hoffman, G.J., T.A. Howell, and K.H. Solomon. 1992.  Management of Farm Irrigation Systems, ASAE Monograph Number 9</w:t>
       </w:r>
+      <w:commentRangeEnd w:id="0"/>
+      <w:r>
+        <w:rPr>
+          <w:rStyle w:val="CommentReference"/>
+        </w:rPr>
+        <w:commentReference w:id="0"/>
+      </w:r>
       <w:r>
         <w:rPr>
           <w:rFonts w:ascii="Calibri" w:eastAsia="Calibri" w:hAnsi="Calibri" w:cs="Calibri"/>
@@ -822,13 +733,6 @@
         </w:rPr>
         <w:t>.</w:t>
       </w:r>
-      <w:commentRangeEnd w:id="0"/>
-      <w:r>
-        <w:rPr>
-          <w:rStyle w:val="CommentReference"/>
-        </w:rPr>
-        <w:commentReference w:id="0"/>
-      </w:r>
     </w:p>
     <w:p>
       <w:pPr>
@@ -925,7 +829,6 @@
           <w:iCs/>
         </w:rPr>
       </w:pPr>
-      <w:proofErr w:type="spellStart"/>
       <w:r>
         <w:rPr>
           <w:b/>
@@ -941,7 +844,6 @@
         </w:rPr>
         <w:t>y</w:t>
       </w:r>
-      <w:proofErr w:type="spellEnd"/>
       <w:r>
         <w:rPr>
           <w:vertAlign w:val="subscript"/>
@@ -1007,7 +909,6 @@
       <w:pPr>
         <w:ind w:left="1440" w:firstLine="720"/>
       </w:pPr>
-      <w:proofErr w:type="spellStart"/>
       <w:r>
         <w:rPr>
           <w:b/>
@@ -1023,7 +924,6 @@
         </w:rPr>
         <w:t>y</w:t>
       </w:r>
-      <w:proofErr w:type="spellEnd"/>
       <w:r>
         <w:rPr>
           <w:vertAlign w:val="subscript"/>
@@ -1107,21 +1007,7 @@
         <w:rPr>
           <w:highlight w:val="yellow"/>
         </w:rPr>
-        <w:t xml:space="preserve"> entered, the calculation of IE needs to first estimate the amount of energy required to move the volume of water; in this case, energy amount </w:t>
-      </w:r>
-      <w:proofErr w:type="gramStart"/>
-      <w:r>
-        <w:rPr>
-          <w:highlight w:val="yellow"/>
-        </w:rPr>
-        <w:t>has to</w:t>
-      </w:r>
-      <w:proofErr w:type="gramEnd"/>
-      <w:r>
-        <w:rPr>
-          <w:highlight w:val="yellow"/>
-        </w:rPr>
-        <w:t xml:space="preserve"> be calculated according to engineering specifications. </w:t>
+        <w:t xml:space="preserve"> entered, the calculation of IE needs to first estimate the amount of energy required to move the volume of water; in this case, energy amount has to be calculated according to engineering specifications. </w:t>
       </w:r>
     </w:p>
     <w:p>
@@ -1135,21 +1021,7 @@
         <w:rPr>
           <w:highlight w:val="yellow"/>
         </w:rPr>
-        <w:t xml:space="preserve">Step 1: Calculate total pumping head by summing PMPR and PMDP, after converting both to meters. Head (H) = ((PMPR/0.145) * 0.102) </w:t>
-      </w:r>
-      <w:proofErr w:type="gramStart"/>
-      <w:r>
-        <w:rPr>
-          <w:highlight w:val="yellow"/>
-        </w:rPr>
-        <w:t>+  (</w:t>
-      </w:r>
-      <w:proofErr w:type="gramEnd"/>
-      <w:r>
-        <w:rPr>
-          <w:highlight w:val="yellow"/>
-        </w:rPr>
-        <w:t>PMDP * 0.3048)</w:t>
+        <w:t>Step 1: Calculate total pumping head by summing PMPR and PMDP, after converting both to meters. Head (H) = ((PMPR/0.145) * 0.102) +  (PMDP * 0.3048)</w:t>
       </w:r>
     </w:p>
     <w:p>
@@ -1214,21 +1086,7 @@
         <w:rPr>
           <w:highlight w:val="yellow"/>
         </w:rPr>
-        <w:t xml:space="preserve">) = ((Head x </w:t>
-      </w:r>
-      <w:proofErr w:type="gramStart"/>
-      <w:r>
-        <w:rPr>
-          <w:highlight w:val="yellow"/>
-        </w:rPr>
-        <w:t>C  x</w:t>
-      </w:r>
-      <w:proofErr w:type="gramEnd"/>
-      <w:r>
-        <w:rPr>
-          <w:highlight w:val="yellow"/>
-        </w:rPr>
-        <w:t xml:space="preserve"> (W x IM) x (AF </w:t>
+        <w:t xml:space="preserve">) = ((Head x C  x (W x IM) x (AF </w:t>
       </w:r>
       <w:commentRangeStart w:id="7"/>
       <w:r>
@@ -1309,7 +1167,6 @@
         </w:rPr>
         <w:t xml:space="preserve">Step 4: Calculate </w:t>
       </w:r>
-      <w:proofErr w:type="spellStart"/>
       <w:r>
         <w:rPr>
           <w:b/>
@@ -1327,7 +1184,6 @@
         </w:rPr>
         <w:t>y</w:t>
       </w:r>
-      <w:proofErr w:type="spellEnd"/>
       <w:r>
         <w:rPr>
           <w:highlight w:val="yellow"/>
@@ -1365,46 +1221,22 @@
           <w:bCs/>
           <w:highlight w:val="yellow"/>
         </w:rPr>
-        <w:t xml:space="preserve"> </w:t>
-      </w:r>
-      <w:proofErr w:type="spellStart"/>
+        <w:t xml:space="preserve"> IE</w:t>
+      </w:r>
       <w:r>
         <w:rPr>
           <w:b/>
           <w:bCs/>
           <w:highlight w:val="yellow"/>
-        </w:rPr>
-        <w:t>IE</w:t>
-      </w:r>
-      <w:r>
-        <w:rPr>
-          <w:b/>
-          <w:bCs/>
-          <w:highlight w:val="yellow"/>
           <w:vertAlign w:val="subscript"/>
         </w:rPr>
         <w:t>y</w:t>
       </w:r>
-      <w:proofErr w:type="spellEnd"/>
-      <w:r>
-        <w:rPr>
-          <w:highlight w:val="yellow"/>
-        </w:rPr>
-        <w:t xml:space="preserve"> (BTU/unit of </w:t>
-      </w:r>
-      <w:proofErr w:type="gramStart"/>
-      <w:r>
-        <w:rPr>
-          <w:highlight w:val="yellow"/>
-        </w:rPr>
-        <w:t>production)=</w:t>
-      </w:r>
-      <w:proofErr w:type="gramEnd"/>
-      <w:r>
-        <w:rPr>
-          <w:highlight w:val="yellow"/>
-        </w:rPr>
-        <w:t xml:space="preserve"> </w:t>
+      <w:r>
+        <w:rPr>
+          <w:highlight w:val="yellow"/>
+        </w:rPr>
+        <w:t xml:space="preserve"> (BTU/unit of production)= </w:t>
       </w:r>
       <w:r>
         <w:rPr>
@@ -1470,23 +1302,7 @@
         <w:t>Option #1 Example:</w:t>
       </w:r>
       <w:r>
-        <w:t xml:space="preserve"> User selects "Diesel fuel" as energy source and inputs 30 gallons for fuel amount used on his or her 4-acre field yielding 220 </w:t>
-      </w:r>
-      <w:proofErr w:type="spellStart"/>
-      <w:r>
-        <w:t>bu</w:t>
-      </w:r>
-      <w:proofErr w:type="spellEnd"/>
-      <w:r>
-        <w:t xml:space="preserve">/acre irrigated and 140 </w:t>
-      </w:r>
-      <w:proofErr w:type="spellStart"/>
-      <w:r>
-        <w:t>bu</w:t>
-      </w:r>
-      <w:proofErr w:type="spellEnd"/>
-      <w:r>
-        <w:t>/acre when not.</w:t>
+        <w:t xml:space="preserve"> User selects "Diesel fuel" as energy source and inputs 30 gallons for fuel amount used on his or her 4-acre field yielding 220 bu/acre irrigated and 140 bu/acre when not.</w:t>
       </w:r>
     </w:p>
     <w:p>
@@ -1533,31 +1349,7 @@
         <w:t>Option #2 Example:</w:t>
       </w:r>
       <w:r>
-        <w:t xml:space="preserve"> User selects "Electricity – Grid" as energy source and inputs 1000 kWh/</w:t>
-      </w:r>
-      <w:proofErr w:type="spellStart"/>
-      <w:r>
-        <w:t>yr</w:t>
-      </w:r>
-      <w:proofErr w:type="spellEnd"/>
-      <w:r>
-        <w:t xml:space="preserve"> for the Electric amount used on his or her 4-acre field yielding 220 </w:t>
-      </w:r>
-      <w:proofErr w:type="spellStart"/>
-      <w:r>
-        <w:t>bu</w:t>
-      </w:r>
-      <w:proofErr w:type="spellEnd"/>
-      <w:r>
-        <w:t xml:space="preserve">/acre when irrigated and 140 </w:t>
-      </w:r>
-      <w:proofErr w:type="spellStart"/>
-      <w:r>
-        <w:t>bu</w:t>
-      </w:r>
-      <w:proofErr w:type="spellEnd"/>
-      <w:r>
-        <w:t>/acre when not.</w:t>
+        <w:t xml:space="preserve"> User selects "Electricity – Grid" as energy source and inputs 1000 kWh/yr for the Electric amount used on his or her 4-acre field yielding 220 bu/acre when irrigated and 140 bu/acre when not.</w:t>
       </w:r>
     </w:p>
     <w:p>
@@ -1585,31 +1377,7 @@
         <w:t>Option #3 Example:</w:t>
       </w:r>
       <w:r>
-        <w:t xml:space="preserve"> User selects "Electricity – Grid" as energy source. The grower knows he or she made 220 </w:t>
-      </w:r>
-      <w:proofErr w:type="spellStart"/>
-      <w:r>
-        <w:t>bu</w:t>
-      </w:r>
-      <w:proofErr w:type="spellEnd"/>
-      <w:r>
-        <w:t xml:space="preserve">/acre (corn) and applied 8.6 ac-in of irrigation water with a pump pressure of 55 psi and pumping depth of 200 ft. If the field were not irrigated the farmer would have grown 140 </w:t>
-      </w:r>
-      <w:proofErr w:type="spellStart"/>
-      <w:r>
-        <w:t>bu</w:t>
-      </w:r>
-      <w:proofErr w:type="spellEnd"/>
-      <w:r>
-        <w:t>/acre corn. The grower does not know how much electricity was consumed by irrigating his or her 225-acre field. How much energy, in BTU/</w:t>
-      </w:r>
-      <w:proofErr w:type="spellStart"/>
-      <w:r>
-        <w:t>bu</w:t>
-      </w:r>
-      <w:proofErr w:type="spellEnd"/>
-      <w:r>
-        <w:t>, was consumed?</w:t>
+        <w:t xml:space="preserve"> User selects "Electricity – Grid" as energy source. The grower knows he or she made 220 bu/acre (corn) and applied 8.6 ac-in of irrigation water with a pump pressure of 55 psi and pumping depth of 200 ft. If the field were not irrigated the farmer would have grown 140 bu/acre corn. The grower does not know how much electricity was consumed by irrigating his or her 225-acre field. How much energy, in BTU/bu, was consumed?</w:t>
       </w:r>
     </w:p>
     <w:p>
@@ -1626,7 +1394,6 @@
       <w:r>
         <w:t>Step 3: Irrigation Energy (</w:t>
       </w:r>
-      <w:proofErr w:type="gramStart"/>
       <w:r>
         <w:rPr>
           <w:b/>
@@ -1635,11 +1402,7 @@
         <w:t>IE</w:t>
       </w:r>
       <w:r>
-        <w:t>)  =</w:t>
-      </w:r>
-      <w:proofErr w:type="gramEnd"/>
-      <w:r>
-        <w:t xml:space="preserve"> 255,185,879 /225</w:t>
+        <w:t>)  = 255,185,879 /225</w:t>
       </w:r>
     </w:p>
     <w:p>
@@ -1723,7 +1486,7 @@
 
 <file path=word/comments.xml><?xml version="1.0" encoding="utf-8"?>
 <w:comments xmlns:wpc="http://schemas.microsoft.com/office/word/2010/wordprocessingCanvas" xmlns:cx="http://schemas.microsoft.com/office/drawing/2014/chartex" xmlns:cx1="http://schemas.microsoft.com/office/drawing/2015/9/8/chartex" xmlns:cx2="http://schemas.microsoft.com/office/drawing/2015/10/21/chartex" xmlns:cx3="http://schemas.microsoft.com/office/drawing/2016/5/9/chartex" xmlns:cx4="http://schemas.microsoft.com/office/drawing/2016/5/10/chartex" xmlns:cx5="http://schemas.microsoft.com/office/drawing/2016/5/11/chartex" xmlns:cx6="http://schemas.microsoft.com/office/drawing/2016/5/12/chartex" xmlns:cx7="http://schemas.microsoft.com/office/drawing/2016/5/13/chartex" xmlns:cx8="http://schemas.microsoft.com/office/drawing/2016/5/14/chartex" xmlns:mc="http://schemas.openxmlformats.org/markup-compatibility/2006" xmlns:aink="http://schemas.microsoft.com/office/drawing/2016/ink" xmlns:am3d="http://schemas.microsoft.com/office/drawing/2017/model3d" xmlns:o="urn:schemas-microsoft-com:office:office" xmlns:oel="http://schemas.microsoft.com/office/2019/extlst" xmlns:r="http://schemas.openxmlformats.org/officeDocument/2006/relationships" xmlns:m="http://schemas.openxmlformats.org/officeDocument/2006/math" xmlns:v="urn:schemas-microsoft-com:vml" xmlns:wp14="http://schemas.microsoft.com/office/word/2010/wordprocessingDrawing" xmlns:wp="http://schemas.openxmlformats.org/drawingml/2006/wordprocessingDrawing" xmlns:w10="urn:schemas-microsoft-com:office:word" xmlns:w="http://schemas.openxmlformats.org/wordprocessingml/2006/main" xmlns:w14="http://schemas.microsoft.com/office/word/2010/wordml" xmlns:w15="http://schemas.microsoft.com/office/word/2012/wordml" xmlns:w16cex="http://schemas.microsoft.com/office/word/2018/wordml/cex" xmlns:w16cid="http://schemas.microsoft.com/office/word/2016/wordml/cid" xmlns:w16="http://schemas.microsoft.com/office/word/2018/wordml" xmlns:w16sdtdh="http://schemas.microsoft.com/office/word/2020/wordml/sdtdatahash" xmlns:w16se="http://schemas.microsoft.com/office/word/2015/wordml/symex" xmlns:wpg="http://schemas.microsoft.com/office/word/2010/wordprocessingGroup" xmlns:wpi="http://schemas.microsoft.com/office/word/2010/wordprocessingInk" xmlns:wne="http://schemas.microsoft.com/office/word/2006/wordml" xmlns:wps="http://schemas.microsoft.com/office/word/2010/wordprocessingShape" mc:Ignorable="w14 w15 w16se w16cid w16 w16cex w16sdtdh wp14">
-  <w:comment w:id="0" w:author="Gina Nichols" w:date="2023-02-20T12:28:00Z" w:initials="GN">
+  <w:comment w:id="0" w:author="Gina Nichols" w:date="2023-02-24T11:03:00Z" w:initials="GN">
     <w:p>
       <w:pPr>
         <w:pStyle w:val="CommentText"/>
@@ -1735,7 +1498,7 @@
         <w:annotationRef/>
       </w:r>
       <w:r>
-        <w:t xml:space="preserve">I cannot. Cannot. Cannot find a digital copy of this. </w:t>
+        <w:t>I got the library to scan these pages</w:t>
       </w:r>
     </w:p>
   </w:comment>
@@ -1831,7 +1594,7 @@
         <w:annotationRef/>
       </w:r>
       <w:r>
-        <w:t xml:space="preserve">This is wrong. It is on a per acre basis. The amount of water applied seems like it is ac-in/ac. </w:t>
+        <w:t xml:space="preserve">This is wrong. It is already on a per acre basis. The amount of water applied seems like it is ac-in/ac. </w:t>
       </w:r>
     </w:p>
   </w:comment>
@@ -1856,7 +1619,7 @@
 
 <file path=word/commentsExtended.xml><?xml version="1.0" encoding="utf-8"?>
 <w15:commentsEx xmlns:wpc="http://schemas.microsoft.com/office/word/2010/wordprocessingCanvas" xmlns:cx="http://schemas.microsoft.com/office/drawing/2014/chartex" xmlns:cx1="http://schemas.microsoft.com/office/drawing/2015/9/8/chartex" xmlns:cx2="http://schemas.microsoft.com/office/drawing/2015/10/21/chartex" xmlns:cx3="http://schemas.microsoft.com/office/drawing/2016/5/9/chartex" xmlns:cx4="http://schemas.microsoft.com/office/drawing/2016/5/10/chartex" xmlns:cx5="http://schemas.microsoft.com/office/drawing/2016/5/11/chartex" xmlns:cx6="http://schemas.microsoft.com/office/drawing/2016/5/12/chartex" xmlns:cx7="http://schemas.microsoft.com/office/drawing/2016/5/13/chartex" xmlns:cx8="http://schemas.microsoft.com/office/drawing/2016/5/14/chartex" xmlns:mc="http://schemas.openxmlformats.org/markup-compatibility/2006" xmlns:aink="http://schemas.microsoft.com/office/drawing/2016/ink" xmlns:am3d="http://schemas.microsoft.com/office/drawing/2017/model3d" xmlns:o="urn:schemas-microsoft-com:office:office" xmlns:oel="http://schemas.microsoft.com/office/2019/extlst" xmlns:r="http://schemas.openxmlformats.org/officeDocument/2006/relationships" xmlns:m="http://schemas.openxmlformats.org/officeDocument/2006/math" xmlns:v="urn:schemas-microsoft-com:vml" xmlns:wp14="http://schemas.microsoft.com/office/word/2010/wordprocessingDrawing" xmlns:wp="http://schemas.openxmlformats.org/drawingml/2006/wordprocessingDrawing" xmlns:w10="urn:schemas-microsoft-com:office:word" xmlns:w="http://schemas.openxmlformats.org/wordprocessingml/2006/main" xmlns:w14="http://schemas.microsoft.com/office/word/2010/wordml" xmlns:w15="http://schemas.microsoft.com/office/word/2012/wordml" xmlns:w16cex="http://schemas.microsoft.com/office/word/2018/wordml/cex" xmlns:w16cid="http://schemas.microsoft.com/office/word/2016/wordml/cid" xmlns:w16="http://schemas.microsoft.com/office/word/2018/wordml" xmlns:w16sdtdh="http://schemas.microsoft.com/office/word/2020/wordml/sdtdatahash" xmlns:w16se="http://schemas.microsoft.com/office/word/2015/wordml/symex" xmlns:wpg="http://schemas.microsoft.com/office/word/2010/wordprocessingGroup" xmlns:wpi="http://schemas.microsoft.com/office/word/2010/wordprocessingInk" xmlns:wne="http://schemas.microsoft.com/office/word/2006/wordml" xmlns:wps="http://schemas.microsoft.com/office/word/2010/wordprocessingShape" mc:Ignorable="w14 w15 w16se w16cid w16 w16cex w16sdtdh wp14">
-  <w15:commentEx w15:paraId="73878A2E" w15:done="0"/>
+  <w15:commentEx w15:paraId="48E00C93" w15:done="0"/>
   <w15:commentEx w15:paraId="463C5303" w15:done="0"/>
   <w15:commentEx w15:paraId="176A5A93" w15:paraIdParent="463C5303" w15:done="0"/>
   <w15:commentEx w15:paraId="7595456C" w15:done="0"/>
@@ -1869,7 +1632,7 @@
 
 <file path=word/commentsExtensible.xml><?xml version="1.0" encoding="utf-8"?>
 <w16cex:commentsExtensible xmlns:wpc="http://schemas.microsoft.com/office/word/2010/wordprocessingCanvas" xmlns:cx="http://schemas.microsoft.com/office/drawing/2014/chartex" xmlns:cx1="http://schemas.microsoft.com/office/drawing/2015/9/8/chartex" xmlns:cx2="http://schemas.microsoft.com/office/drawing/2015/10/21/chartex" xmlns:cx3="http://schemas.microsoft.com/office/drawing/2016/5/9/chartex" xmlns:cx4="http://schemas.microsoft.com/office/drawing/2016/5/10/chartex" xmlns:cx5="http://schemas.microsoft.com/office/drawing/2016/5/11/chartex" xmlns:cx6="http://schemas.microsoft.com/office/drawing/2016/5/12/chartex" xmlns:cx7="http://schemas.microsoft.com/office/drawing/2016/5/13/chartex" xmlns:cx8="http://schemas.microsoft.com/office/drawing/2016/5/14/chartex" xmlns:mc="http://schemas.openxmlformats.org/markup-compatibility/2006" xmlns:aink="http://schemas.microsoft.com/office/drawing/2016/ink" xmlns:am3d="http://schemas.microsoft.com/office/drawing/2017/model3d" xmlns:o="urn:schemas-microsoft-com:office:office" xmlns:oel="http://schemas.microsoft.com/office/2019/extlst" xmlns:r="http://schemas.openxmlformats.org/officeDocument/2006/relationships" xmlns:m="http://schemas.openxmlformats.org/officeDocument/2006/math" xmlns:v="urn:schemas-microsoft-com:vml" xmlns:wp14="http://schemas.microsoft.com/office/word/2010/wordprocessingDrawing" xmlns:wp="http://schemas.openxmlformats.org/drawingml/2006/wordprocessingDrawing" xmlns:w10="urn:schemas-microsoft-com:office:word" xmlns:w="http://schemas.openxmlformats.org/wordprocessingml/2006/main" xmlns:w14="http://schemas.microsoft.com/office/word/2010/wordml" xmlns:w15="http://schemas.microsoft.com/office/word/2012/wordml" xmlns:w16cex="http://schemas.microsoft.com/office/word/2018/wordml/cex" xmlns:w16cid="http://schemas.microsoft.com/office/word/2016/wordml/cid" xmlns:w16="http://schemas.microsoft.com/office/word/2018/wordml" xmlns:w16sdtdh="http://schemas.microsoft.com/office/word/2020/wordml/sdtdatahash" xmlns:w16se="http://schemas.microsoft.com/office/word/2015/wordml/symex" xmlns:wpg="http://schemas.microsoft.com/office/word/2010/wordprocessingGroup" xmlns:wpi="http://schemas.microsoft.com/office/word/2010/wordprocessingInk" xmlns:wne="http://schemas.microsoft.com/office/word/2006/wordml" xmlns:wps="http://schemas.microsoft.com/office/word/2010/wordprocessingShape" mc:Ignorable="w14 w15 w16se w16cid w16 w16cex w16sdtdh wp14">
-  <w16cex:commentExtensible w16cex:durableId="279DE601" w16cex:dateUtc="2023-02-20T19:28:00Z"/>
+  <w16cex:commentExtensible w16cex:durableId="27A31803" w16cex:dateUtc="2023-02-24T18:03:00Z"/>
   <w16cex:commentExtensible w16cex:durableId="279DE463" w16cex:dateUtc="2023-02-20T19:21:00Z"/>
   <w16cex:commentExtensible w16cex:durableId="279F197F" w16cex:dateUtc="2023-02-21T17:20:00Z"/>
   <w16cex:commentExtensible w16cex:durableId="279F1E8F" w16cex:dateUtc="2023-02-21T17:42:00Z"/>
@@ -1879,7 +1642,7 @@
 
 <file path=word/commentsIds.xml><?xml version="1.0" encoding="utf-8"?>
 <w16cid:commentsIds xmlns:wpc="http://schemas.microsoft.com/office/word/2010/wordprocessingCanvas" xmlns:cx="http://schemas.microsoft.com/office/drawing/2014/chartex" xmlns:cx1="http://schemas.microsoft.com/office/drawing/2015/9/8/chartex" xmlns:cx2="http://schemas.microsoft.com/office/drawing/2015/10/21/chartex" xmlns:cx3="http://schemas.microsoft.com/office/drawing/2016/5/9/chartex" xmlns:cx4="http://schemas.microsoft.com/office/drawing/2016/5/10/chartex" xmlns:cx5="http://schemas.microsoft.com/office/drawing/2016/5/11/chartex" xmlns:cx6="http://schemas.microsoft.com/office/drawing/2016/5/12/chartex" xmlns:cx7="http://schemas.microsoft.com/office/drawing/2016/5/13/chartex" xmlns:cx8="http://schemas.microsoft.com/office/drawing/2016/5/14/chartex" xmlns:mc="http://schemas.openxmlformats.org/markup-compatibility/2006" xmlns:aink="http://schemas.microsoft.com/office/drawing/2016/ink" xmlns:am3d="http://schemas.microsoft.com/office/drawing/2017/model3d" xmlns:o="urn:schemas-microsoft-com:office:office" xmlns:oel="http://schemas.microsoft.com/office/2019/extlst" xmlns:r="http://schemas.openxmlformats.org/officeDocument/2006/relationships" xmlns:m="http://schemas.openxmlformats.org/officeDocument/2006/math" xmlns:v="urn:schemas-microsoft-com:vml" xmlns:wp14="http://schemas.microsoft.com/office/word/2010/wordprocessingDrawing" xmlns:wp="http://schemas.openxmlformats.org/drawingml/2006/wordprocessingDrawing" xmlns:w10="urn:schemas-microsoft-com:office:word" xmlns:w="http://schemas.openxmlformats.org/wordprocessingml/2006/main" xmlns:w14="http://schemas.microsoft.com/office/word/2010/wordml" xmlns:w15="http://schemas.microsoft.com/office/word/2012/wordml" xmlns:w16cex="http://schemas.microsoft.com/office/word/2018/wordml/cex" xmlns:w16cid="http://schemas.microsoft.com/office/word/2016/wordml/cid" xmlns:w16="http://schemas.microsoft.com/office/word/2018/wordml" xmlns:w16sdtdh="http://schemas.microsoft.com/office/word/2020/wordml/sdtdatahash" xmlns:w16se="http://schemas.microsoft.com/office/word/2015/wordml/symex" xmlns:wpg="http://schemas.microsoft.com/office/word/2010/wordprocessingGroup" xmlns:wpi="http://schemas.microsoft.com/office/word/2010/wordprocessingInk" xmlns:wne="http://schemas.microsoft.com/office/word/2006/wordml" xmlns:wps="http://schemas.microsoft.com/office/word/2010/wordprocessingShape" mc:Ignorable="w14 w15 w16se w16cid w16 w16cex w16sdtdh wp14">
-  <w16cid:commentId w16cid:paraId="73878A2E" w16cid:durableId="279DE601"/>
+  <w16cid:commentId w16cid:paraId="48E00C93" w16cid:durableId="27A31803"/>
   <w16cid:commentId w16cid:paraId="463C5303" w16cid:durableId="277CCB6E"/>
   <w16cid:commentId w16cid:paraId="176A5A93" w16cid:durableId="277CCB6F"/>
   <w16cid:commentId w16cid:paraId="7595456C" w16cid:durableId="277CCB70"/>
@@ -3173,7 +2936,9 @@
 </file>
 
 <file path=customXml/item1.xml><?xml version="1.0" encoding="utf-8"?>
-<b:Sources xmlns:b="http://schemas.openxmlformats.org/officeDocument/2006/bibliography" xmlns="http://schemas.openxmlformats.org/officeDocument/2006/bibliography" SelectedStyle="\MLASeventhEditionOfficeOnline.xsl" StyleName="MLA" Version="7"/>
+<p:properties xmlns:p="http://schemas.microsoft.com/office/2006/metadata/properties" xmlns:xsi="http://www.w3.org/2001/XMLSchema-instance" xmlns:pc="http://schemas.microsoft.com/office/infopath/2007/PartnerControls">
+  <documentManagement/>
+</p:properties>
 </file>
 
 <file path=customXml/item2.xml><?xml version="1.0" encoding="utf-8"?>
@@ -3368,9 +3133,7 @@
 </file>
 
 <file path=customXml/item3.xml><?xml version="1.0" encoding="utf-8"?>
-<p:properties xmlns:p="http://schemas.microsoft.com/office/2006/metadata/properties" xmlns:xsi="http://www.w3.org/2001/XMLSchema-instance" xmlns:pc="http://schemas.microsoft.com/office/infopath/2007/PartnerControls">
-  <documentManagement/>
-</p:properties>
+<b:Sources xmlns:b="http://schemas.openxmlformats.org/officeDocument/2006/bibliography" xmlns="http://schemas.openxmlformats.org/officeDocument/2006/bibliography" SelectedStyle="\MLASeventhEditionOfficeOnline.xsl" StyleName="MLA" Version="7"/>
 </file>
 
 <file path=customXml/item4.xml><?xml version="1.0" encoding="utf-8"?>
@@ -3383,9 +3146,10 @@
 </file>
 
 <file path=customXml/itemProps1.xml><?xml version="1.0" encoding="utf-8"?>
-<ds:datastoreItem xmlns:ds="http://schemas.openxmlformats.org/officeDocument/2006/customXml" ds:itemID="{3CCCFBFD-3C95-4230-8C40-38E40D389A9A}">
+<ds:datastoreItem xmlns:ds="http://schemas.openxmlformats.org/officeDocument/2006/customXml" ds:itemID="{7E8DBAF0-157B-45FC-A539-9EA6DAA21688}">
   <ds:schemaRefs>
-    <ds:schemaRef ds:uri="http://schemas.openxmlformats.org/officeDocument/2006/bibliography"/>
+    <ds:schemaRef ds:uri="http://schemas.microsoft.com/office/2006/metadata/properties"/>
+    <ds:schemaRef ds:uri="http://schemas.microsoft.com/office/infopath/2007/PartnerControls"/>
   </ds:schemaRefs>
 </ds:datastoreItem>
 </file>
@@ -3410,10 +3174,9 @@
 </file>
 
 <file path=customXml/itemProps3.xml><?xml version="1.0" encoding="utf-8"?>
-<ds:datastoreItem xmlns:ds="http://schemas.openxmlformats.org/officeDocument/2006/customXml" ds:itemID="{7E8DBAF0-157B-45FC-A539-9EA6DAA21688}">
+<ds:datastoreItem xmlns:ds="http://schemas.openxmlformats.org/officeDocument/2006/customXml" ds:itemID="{3CCCFBFD-3C95-4230-8C40-38E40D389A9A}">
   <ds:schemaRefs>
-    <ds:schemaRef ds:uri="http://schemas.microsoft.com/office/2006/metadata/properties"/>
-    <ds:schemaRef ds:uri="http://schemas.microsoft.com/office/infopath/2007/PartnerControls"/>
+    <ds:schemaRef ds:uri="http://schemas.openxmlformats.org/officeDocument/2006/bibliography"/>
   </ds:schemaRefs>
 </ds:datastoreItem>
 </file>

</xml_diff>